<commit_message>
- updated project plan
- added user roles
</commit_message>
<xml_diff>
--- a/Documentation/qWest - Project Plan.docx
+++ b/Documentation/qWest - Project Plan.docx
@@ -52,7 +52,7 @@
           <w:noProof/>
         </w:rPr>
         <w:drawing>
-          <wp:anchor distT="0" distB="0" distL="114300" distR="114300" simplePos="0" relativeHeight="251658240" behindDoc="1" locked="0" layoutInCell="1" allowOverlap="1" wp14:anchorId="6DEAAE40" wp14:editId="676A12D5">
+          <wp:anchor distT="0" distB="0" distL="114300" distR="114300" simplePos="0" relativeHeight="251658240" behindDoc="1" locked="0" layoutInCell="1" allowOverlap="1" wp14:anchorId="6DEAAE40" wp14:editId="546AC810">
             <wp:simplePos x="0" y="0"/>
             <wp:positionH relativeFrom="margin">
               <wp:posOffset>1409700</wp:posOffset>
@@ -427,7 +427,7 @@
           <w:lang w:val="en-US" w:eastAsia="ro-RO"/>
           <w14:ligatures w14:val="none"/>
         </w:rPr>
-        <w:t>05</w:t>
+        <w:t>19</w:t>
       </w:r>
       <w:r>
         <w:rPr>
@@ -543,7 +543,7 @@
           <w:lang w:val="en-US" w:eastAsia="ro-RO"/>
           <w14:ligatures w14:val="none"/>
         </w:rPr>
-        <w:t>2</w:t>
+        <w:t>3</w:t>
       </w:r>
     </w:p>
     <w:p>
@@ -1340,6 +1340,178 @@
           <w:p>
             <w:pPr>
               <w:cnfStyle w:val="000000100000" w:firstRow="0" w:lastRow="0" w:firstColumn="0" w:lastColumn="0" w:oddVBand="0" w:evenVBand="0" w:oddHBand="1" w:evenHBand="0" w:firstRowFirstColumn="0" w:firstRowLastColumn="0" w:lastRowFirstColumn="0" w:lastRowLastColumn="0"/>
+              <w:rPr>
+                <w:rFonts w:ascii="Cascadia Code" w:eastAsia="Calibri" w:hAnsi="Cascadia Code" w:cs="Cascadia Code"/>
+                <w:b/>
+                <w:color w:val="E7E6E6" w:themeColor="background2"/>
+                <w:kern w:val="0"/>
+                <w:sz w:val="18"/>
+                <w:szCs w:val="18"/>
+                <w:lang w:val="en-US" w:eastAsia="ro-RO"/>
+                <w14:ligatures w14:val="none"/>
+              </w:rPr>
+            </w:pPr>
+            <w:r>
+              <w:rPr>
+                <w:rFonts w:ascii="Cascadia Code" w:eastAsia="Calibri" w:hAnsi="Cascadia Code" w:cs="Cascadia Code"/>
+                <w:b/>
+                <w:color w:val="E7E6E6" w:themeColor="background2"/>
+                <w:kern w:val="0"/>
+                <w:sz w:val="18"/>
+                <w:szCs w:val="18"/>
+                <w:lang w:val="en-US" w:eastAsia="ro-RO"/>
+                <w14:ligatures w14:val="none"/>
+              </w:rPr>
+              <w:t>Complete</w:t>
+            </w:r>
+          </w:p>
+        </w:tc>
+      </w:tr>
+      <w:tr>
+        <w:trPr>
+          <w:cantSplit/>
+          <w:trHeight w:val="1417"/>
+          <w:jc w:val="center"/>
+        </w:trPr>
+        <w:tc>
+          <w:tcPr>
+            <w:tcW w:w="2041" w:type="dxa"/>
+            <w:vAlign w:val="center"/>
+          </w:tcPr>
+          <w:p>
+            <w:pPr>
+              <w:cnfStyle w:val="001000000000" w:firstRow="0" w:lastRow="0" w:firstColumn="1" w:lastColumn="0" w:oddVBand="0" w:evenVBand="0" w:oddHBand="0" w:evenHBand="0" w:firstRowFirstColumn="0" w:firstRowLastColumn="0" w:lastRowFirstColumn="0" w:lastRowLastColumn="0"/>
+              <w:rPr>
+                <w:rFonts w:ascii="Cascadia Code" w:eastAsia="Calibri" w:hAnsi="Cascadia Code" w:cs="Cascadia Code"/>
+                <w:color w:val="E7E6E6" w:themeColor="background2"/>
+                <w:kern w:val="0"/>
+                <w:sz w:val="18"/>
+                <w:szCs w:val="18"/>
+                <w:lang w:val="en-US" w:eastAsia="ro-RO"/>
+                <w14:ligatures w14:val="none"/>
+              </w:rPr>
+            </w:pPr>
+            <w:r>
+              <w:rPr>
+                <w:rFonts w:ascii="Cascadia Code" w:eastAsia="Calibri" w:hAnsi="Cascadia Code" w:cs="Cascadia Code"/>
+                <w:color w:val="E7E6E6" w:themeColor="background2"/>
+                <w:kern w:val="0"/>
+                <w:sz w:val="18"/>
+                <w:szCs w:val="18"/>
+                <w:lang w:val="en-US" w:eastAsia="ro-RO"/>
+                <w14:ligatures w14:val="none"/>
+              </w:rPr>
+              <w:t>1.3</w:t>
+            </w:r>
+          </w:p>
+        </w:tc>
+        <w:tc>
+          <w:tcPr>
+            <w:tcW w:w="2041" w:type="dxa"/>
+            <w:vAlign w:val="center"/>
+          </w:tcPr>
+          <w:p>
+            <w:pPr>
+              <w:spacing w:after="100" w:afterAutospacing="1"/>
+              <w:rPr>
+                <w:rFonts w:ascii="Cascadia Code" w:eastAsia="Calibri" w:hAnsi="Cascadia Code" w:cs="Cascadia Code"/>
+                <w:b/>
+                <w:color w:val="E7E6E6" w:themeColor="background2"/>
+                <w:kern w:val="0"/>
+                <w:sz w:val="18"/>
+                <w:szCs w:val="18"/>
+                <w:lang w:val="en-US" w:eastAsia="ro-RO"/>
+                <w14:ligatures w14:val="none"/>
+              </w:rPr>
+            </w:pPr>
+            <w:r>
+              <w:rPr>
+                <w:rFonts w:ascii="Cascadia Code" w:eastAsia="Calibri" w:hAnsi="Cascadia Code" w:cs="Cascadia Code"/>
+                <w:b/>
+                <w:color w:val="E7E6E6" w:themeColor="background2"/>
+                <w:kern w:val="0"/>
+                <w:sz w:val="18"/>
+                <w:szCs w:val="18"/>
+                <w:lang w:val="en-US" w:eastAsia="ro-RO"/>
+                <w14:ligatures w14:val="none"/>
+              </w:rPr>
+              <w:t>19.03.2024</w:t>
+            </w:r>
+          </w:p>
+        </w:tc>
+        <w:tc>
+          <w:tcPr>
+            <w:tcW w:w="2041" w:type="dxa"/>
+            <w:vAlign w:val="center"/>
+          </w:tcPr>
+          <w:p>
+            <w:pPr>
+              <w:rPr>
+                <w:rFonts w:ascii="Cascadia Code" w:eastAsia="Calibri" w:hAnsi="Cascadia Code" w:cs="Cascadia Code"/>
+                <w:b/>
+                <w:color w:val="E7E6E6" w:themeColor="background2"/>
+                <w:kern w:val="0"/>
+                <w:sz w:val="18"/>
+                <w:szCs w:val="18"/>
+                <w:lang w:val="en-US" w:eastAsia="ro-RO"/>
+                <w14:ligatures w14:val="none"/>
+              </w:rPr>
+            </w:pPr>
+            <w:r>
+              <w:rPr>
+                <w:rFonts w:ascii="Cascadia Code" w:eastAsia="Calibri" w:hAnsi="Cascadia Code" w:cs="Cascadia Code"/>
+                <w:b/>
+                <w:color w:val="E7E6E6" w:themeColor="background2"/>
+                <w:kern w:val="0"/>
+                <w:sz w:val="18"/>
+                <w:szCs w:val="18"/>
+                <w:lang w:val="en-US" w:eastAsia="ro-RO"/>
+                <w14:ligatures w14:val="none"/>
+              </w:rPr>
+              <w:t>Claudiu Badea</w:t>
+            </w:r>
+          </w:p>
+        </w:tc>
+        <w:tc>
+          <w:tcPr>
+            <w:tcW w:w="2041" w:type="dxa"/>
+            <w:vAlign w:val="center"/>
+          </w:tcPr>
+          <w:p>
+            <w:pPr>
+              <w:rPr>
+                <w:rFonts w:ascii="Cascadia Code" w:eastAsia="Calibri" w:hAnsi="Cascadia Code" w:cs="Cascadia Code"/>
+                <w:b/>
+                <w:color w:val="E7E6E6" w:themeColor="background2"/>
+                <w:kern w:val="0"/>
+                <w:sz w:val="18"/>
+                <w:szCs w:val="18"/>
+                <w:lang w:val="en-US" w:eastAsia="ro-RO"/>
+                <w14:ligatures w14:val="none"/>
+              </w:rPr>
+            </w:pPr>
+            <w:r>
+              <w:rPr>
+                <w:rFonts w:ascii="Cascadia Code" w:eastAsia="Calibri" w:hAnsi="Cascadia Code" w:cs="Cascadia Code"/>
+                <w:b/>
+                <w:color w:val="E7E6E6" w:themeColor="background2"/>
+                <w:kern w:val="0"/>
+                <w:sz w:val="18"/>
+                <w:szCs w:val="18"/>
+                <w:lang w:val="en-US" w:eastAsia="ro-RO"/>
+                <w14:ligatures w14:val="none"/>
+              </w:rPr>
+              <w:t>Added roles</w:t>
+            </w:r>
+          </w:p>
+        </w:tc>
+        <w:tc>
+          <w:tcPr>
+            <w:tcW w:w="2041" w:type="dxa"/>
+            <w:vAlign w:val="center"/>
+          </w:tcPr>
+          <w:p>
+            <w:pPr>
               <w:rPr>
                 <w:rFonts w:ascii="Cascadia Code" w:eastAsia="Calibri" w:hAnsi="Cascadia Code" w:cs="Cascadia Code"/>
                 <w:b/>
@@ -2563,6 +2735,81 @@
       <w:pPr>
         <w:widowControl w:val="0"/>
         <w:numPr>
+          <w:ilvl w:val="1"/>
+          <w:numId w:val="1"/>
+        </w:numPr>
+        <w:pBdr>
+          <w:top w:val="nil"/>
+          <w:left w:val="nil"/>
+          <w:bottom w:val="nil"/>
+          <w:right w:val="nil"/>
+          <w:between w:val="nil"/>
+        </w:pBdr>
+        <w:tabs>
+          <w:tab w:val="left" w:pos="826"/>
+          <w:tab w:val="left" w:pos="827"/>
+          <w:tab w:val="right" w:pos="9178"/>
+        </w:tabs>
+        <w:spacing w:before="100" w:beforeAutospacing="1" w:after="0" w:line="360" w:lineRule="auto"/>
+        <w:rPr>
+          <w:rFonts w:ascii="Cascadia Code" w:eastAsia="Arial" w:hAnsi="Cascadia Code" w:cs="Calibri"/>
+          <w:color w:val="E7E6E6" w:themeColor="background2"/>
+          <w:kern w:val="0"/>
+          <w:sz w:val="24"/>
+          <w:szCs w:val="24"/>
+          <w:lang w:val="ru" w:eastAsia="ro-RO"/>
+          <w14:ligatures w14:val="none"/>
+        </w:rPr>
+      </w:pPr>
+      <w:r>
+        <w:rPr>
+          <w:lang w:val="en-US"/>
+        </w:rPr>
+        <w:t xml:space="preserve">  </w:t>
+      </w:r>
+      <w:hyperlink w:anchor="_Deliverables">
+        <w:r>
+          <w:rPr>
+            <w:rFonts w:ascii="Cascadia Code" w:eastAsia="Arial" w:hAnsi="Cascadia Code" w:cs="Calibri"/>
+            <w:color w:val="E7E6E6" w:themeColor="background2"/>
+            <w:kern w:val="0"/>
+            <w:sz w:val="24"/>
+            <w:szCs w:val="24"/>
+            <w:lang w:val="en-US" w:eastAsia="ro-RO"/>
+            <w14:ligatures w14:val="none"/>
+          </w:rPr>
+          <w:t>Roles</w:t>
+        </w:r>
+        <w:r>
+          <w:rPr>
+            <w:rFonts w:ascii="Cascadia Code" w:eastAsia="Arial" w:hAnsi="Cascadia Code" w:cs="Calibri"/>
+            <w:color w:val="E7E6E6" w:themeColor="background2"/>
+            <w:kern w:val="0"/>
+            <w:sz w:val="24"/>
+            <w:szCs w:val="24"/>
+            <w:lang w:val="ru" w:eastAsia="ro-RO"/>
+            <w14:ligatures w14:val="none"/>
+          </w:rPr>
+          <w:tab/>
+        </w:r>
+      </w:hyperlink>
+      <w:r>
+        <w:rPr>
+          <w:rFonts w:ascii="Cascadia Code" w:eastAsia="Arial" w:hAnsi="Cascadia Code" w:cs="Calibri"/>
+          <w:color w:val="E7E6E6" w:themeColor="background2"/>
+          <w:kern w:val="0"/>
+          <w:sz w:val="24"/>
+          <w:szCs w:val="24"/>
+          <w:lang w:val="en-US" w:eastAsia="ro-RO"/>
+          <w14:ligatures w14:val="none"/>
+        </w:rPr>
+        <w:t>7</w:t>
+      </w:r>
+    </w:p>
+    <w:p>
+      <w:pPr>
+        <w:widowControl w:val="0"/>
+        <w:numPr>
           <w:ilvl w:val="0"/>
           <w:numId w:val="1"/>
         </w:numPr>
@@ -7385,7 +7632,7 @@
     </w:p>
     <w:p>
       <w:pPr>
-        <w:spacing w:after="0" w:line="456" w:lineRule="auto"/>
+        <w:spacing w:after="0" w:line="360" w:lineRule="auto"/>
         <w:ind w:left="113"/>
         <w:rPr>
           <w:rFonts w:ascii="Cascadia Code" w:hAnsi="Cascadia Code" w:cs="Cascadia Code"/>
@@ -7443,7 +7690,7 @@
           <w:ilvl w:val="0"/>
           <w:numId w:val="9"/>
         </w:numPr>
-        <w:spacing w:line="432" w:lineRule="auto"/>
+        <w:spacing w:line="360" w:lineRule="auto"/>
         <w:ind w:left="470" w:hanging="357"/>
         <w:rPr>
           <w:rFonts w:ascii="Cascadia Code" w:hAnsi="Cascadia Code" w:cs="Cascadia Code"/>
@@ -7489,7 +7736,7 @@
           <w:ilvl w:val="0"/>
           <w:numId w:val="9"/>
         </w:numPr>
-        <w:spacing w:line="432" w:lineRule="auto"/>
+        <w:spacing w:line="360" w:lineRule="auto"/>
         <w:ind w:left="133"/>
         <w:rPr>
           <w:rFonts w:ascii="Cascadia Code" w:hAnsi="Cascadia Code" w:cs="Cascadia Code"/>
@@ -7532,7 +7779,7 @@
     <w:p>
       <w:pPr>
         <w:pStyle w:val="ListParagraph"/>
-        <w:spacing w:line="456" w:lineRule="auto"/>
+        <w:spacing w:line="360" w:lineRule="auto"/>
         <w:ind w:left="691"/>
         <w:rPr>
           <w:rFonts w:ascii="Cascadia Code" w:hAnsi="Cascadia Code" w:cs="Cascadia Code"/>
@@ -7552,7 +7799,7 @@
     <w:p>
       <w:pPr>
         <w:pStyle w:val="ListParagraph"/>
-        <w:spacing w:before="240" w:line="456" w:lineRule="auto"/>
+        <w:spacing w:before="240" w:line="360" w:lineRule="auto"/>
         <w:ind w:left="691"/>
         <w:rPr>
           <w:rFonts w:ascii="Cascadia Code" w:hAnsi="Cascadia Code" w:cs="Cascadia Code"/>
@@ -7564,7 +7811,7 @@
     </w:p>
     <w:p>
       <w:pPr>
-        <w:spacing w:after="0" w:line="456" w:lineRule="auto"/>
+        <w:spacing w:after="0" w:line="360" w:lineRule="auto"/>
         <w:ind w:left="113"/>
       </w:pPr>
       <w:r>
@@ -7663,7 +7910,7 @@
           <w:ilvl w:val="0"/>
           <w:numId w:val="9"/>
         </w:numPr>
-        <w:spacing w:line="456" w:lineRule="auto"/>
+        <w:spacing w:line="360" w:lineRule="auto"/>
         <w:ind w:left="470" w:hanging="357"/>
         <w:rPr>
           <w:rFonts w:ascii="Cascadia Code" w:hAnsi="Cascadia Code" w:cs="Cascadia Code"/>
@@ -7701,7 +7948,7 @@
           <w:ilvl w:val="0"/>
           <w:numId w:val="9"/>
         </w:numPr>
-        <w:spacing w:line="456" w:lineRule="auto"/>
+        <w:spacing w:line="360" w:lineRule="auto"/>
         <w:ind w:left="473"/>
         <w:rPr>
           <w:rFonts w:ascii="Cascadia Code" w:hAnsi="Cascadia Code" w:cs="Cascadia Code"/>
@@ -7719,7 +7966,17 @@
           <w:color w:val="FFFF79"/>
           <w:lang w:val="en-US"/>
         </w:rPr>
-        <w:t>Test Reports and Quality Assurance Documentation</w:t>
+        <w:t>Test</w:t>
+      </w:r>
+      <w:r>
+        <w:rPr>
+          <w:rFonts w:ascii="Cascadia Code" w:hAnsi="Cascadia Code" w:cs="Cascadia Code"/>
+          <w:b/>
+          <w:bCs/>
+          <w:color w:val="FFFF79"/>
+          <w:lang w:val="en-US"/>
+        </w:rPr>
+        <w:t xml:space="preserve"> Reports and Quality Assurance Documentation</w:t>
       </w:r>
       <w:r>
         <w:rPr>
@@ -7742,7 +7999,446 @@
           <w:b/>
           <w:bCs/>
           <w:color w:val="E7E6E6" w:themeColor="background2"/>
+          <w:lang w:val="en-US"/>
+        </w:rPr>
+      </w:pPr>
+    </w:p>
+    <w:p>
+      <w:pPr>
+        <w:spacing w:line="360" w:lineRule="auto"/>
+        <w:ind w:left="113"/>
+      </w:pPr>
+      <w:r>
+        <w:rPr>
+          <w:rFonts w:ascii="Cascadia Code" w:hAnsi="Cascadia Code" w:cs="Cascadia Code"/>
+          <w:b/>
+          <w:bCs/>
+          <w:color w:val="FFFF79"/>
+          <w:sz w:val="28"/>
+          <w:szCs w:val="28"/>
+        </w:rPr>
+        <w:t>3.</w:t>
+      </w:r>
+      <w:r>
+        <w:rPr>
+          <w:rFonts w:ascii="Cascadia Code" w:hAnsi="Cascadia Code" w:cs="Cascadia Code"/>
+          <w:b/>
+          <w:bCs/>
+          <w:color w:val="FFFF79"/>
+          <w:sz w:val="28"/>
+          <w:szCs w:val="28"/>
+          <w:lang w:val="en-US"/>
+        </w:rPr>
+        <w:t>3</w:t>
+      </w:r>
+      <w:r>
+        <w:rPr>
+          <w:rFonts w:ascii="Cascadia Code" w:hAnsi="Cascadia Code" w:cs="Cascadia Code"/>
+          <w:b/>
+          <w:bCs/>
+          <w:color w:val="FFFF79"/>
+          <w:sz w:val="28"/>
+          <w:szCs w:val="28"/>
+        </w:rPr>
+        <w:t xml:space="preserve"> </w:t>
+      </w:r>
+      <w:r>
+        <w:rPr>
+          <w:rFonts w:ascii="Cascadia Code" w:hAnsi="Cascadia Code" w:cs="Cascadia Code"/>
+          <w:b/>
+          <w:bCs/>
+          <w:color w:val="E7E6E6" w:themeColor="background2"/>
+          <w:sz w:val="28"/>
+          <w:szCs w:val="28"/>
+          <w:lang w:val="en-US"/>
+        </w:rPr>
+        <w:t>Roles</w:t>
+      </w:r>
+      <w:r>
+        <w:rPr>
+          <w:rFonts w:ascii="Cascadia Code" w:hAnsi="Cascadia Code" w:cs="Cascadia Code"/>
+          <w:b/>
+          <w:bCs/>
+          <w:color w:val="E7E6E6" w:themeColor="background2"/>
+          <w:sz w:val="28"/>
+          <w:szCs w:val="28"/>
+          <w:lang w:val="en-US"/>
+        </w:rPr>
+        <w:fldChar w:fldCharType="begin"/>
+      </w:r>
+      <w:r>
+        <w:instrText xml:space="preserve"> XE "</w:instrText>
+      </w:r>
+      <w:r>
+        <w:rPr>
+          <w:rFonts w:ascii="Cascadia Code" w:hAnsi="Cascadia Code" w:cs="Cascadia Code"/>
+          <w:b/>
+          <w:bCs/>
+          <w:color w:val="E7E6E6" w:themeColor="background2"/>
+          <w:sz w:val="28"/>
+          <w:szCs w:val="28"/>
+          <w:lang w:val="en-US"/>
+        </w:rPr>
+        <w:instrText>Documentation</w:instrText>
+      </w:r>
+      <w:r>
+        <w:instrText xml:space="preserve">" </w:instrText>
+      </w:r>
+      <w:r>
+        <w:rPr>
+          <w:rFonts w:ascii="Cascadia Code" w:hAnsi="Cascadia Code" w:cs="Cascadia Code"/>
+          <w:b/>
+          <w:bCs/>
+          <w:color w:val="E7E6E6" w:themeColor="background2"/>
+          <w:sz w:val="28"/>
+          <w:szCs w:val="28"/>
+          <w:lang w:val="en-US"/>
+        </w:rPr>
+        <w:fldChar w:fldCharType="end"/>
+      </w:r>
+    </w:p>
+    <w:p>
+      <w:pPr>
+        <w:pStyle w:val="ListParagraph"/>
+        <w:numPr>
+          <w:ilvl w:val="0"/>
+          <w:numId w:val="34"/>
+        </w:numPr>
+        <w:spacing w:line="456" w:lineRule="auto"/>
+        <w:ind w:left="473"/>
+        <w:rPr>
+          <w:rFonts w:ascii="Cascadia Code" w:hAnsi="Cascadia Code" w:cs="Cascadia Code"/>
+          <w:b/>
+          <w:bCs/>
+          <w:color w:val="FFFF79"/>
+          <w:sz w:val="24"/>
+          <w:szCs w:val="24"/>
           <w:lang w:val="en-NL"/>
+        </w:rPr>
+      </w:pPr>
+      <w:r>
+        <w:rPr>
+          <w:rFonts w:ascii="Cascadia Code" w:hAnsi="Cascadia Code" w:cs="Cascadia Code"/>
+          <w:b/>
+          <w:bCs/>
+          <w:color w:val="FFFF79"/>
+          <w:sz w:val="24"/>
+          <w:szCs w:val="24"/>
+          <w:lang w:val="en-NL"/>
+        </w:rPr>
+        <w:t>Traveler (Regular User):</w:t>
+      </w:r>
+    </w:p>
+    <w:p>
+      <w:pPr>
+        <w:pStyle w:val="ListParagraph"/>
+        <w:numPr>
+          <w:ilvl w:val="1"/>
+          <w:numId w:val="34"/>
+        </w:numPr>
+        <w:spacing w:line="456" w:lineRule="auto"/>
+        <w:ind w:left="587"/>
+        <w:rPr>
+          <w:rFonts w:ascii="Cascadia Code" w:hAnsi="Cascadia Code" w:cs="Cascadia Code"/>
+          <w:b/>
+          <w:bCs/>
+          <w:color w:val="E7E6E6" w:themeColor="background2"/>
+          <w:lang w:val="en-NL"/>
+        </w:rPr>
+      </w:pPr>
+      <w:r>
+        <w:rPr>
+          <w:rFonts w:ascii="Cascadia Code" w:hAnsi="Cascadia Code" w:cs="Cascadia Code"/>
+          <w:b/>
+          <w:bCs/>
+          <w:color w:val="E7E6E6" w:themeColor="background2"/>
+          <w:lang w:val="en-NL"/>
+        </w:rPr>
+        <w:t>Registration and profile management</w:t>
+      </w:r>
+    </w:p>
+    <w:p>
+      <w:pPr>
+        <w:pStyle w:val="ListParagraph"/>
+        <w:numPr>
+          <w:ilvl w:val="1"/>
+          <w:numId w:val="34"/>
+        </w:numPr>
+        <w:spacing w:line="456" w:lineRule="auto"/>
+        <w:ind w:left="587"/>
+        <w:rPr>
+          <w:rFonts w:ascii="Cascadia Code" w:hAnsi="Cascadia Code" w:cs="Cascadia Code"/>
+          <w:b/>
+          <w:bCs/>
+          <w:color w:val="E7E6E6" w:themeColor="background2"/>
+          <w:lang w:val="en-NL"/>
+        </w:rPr>
+      </w:pPr>
+      <w:r>
+        <w:rPr>
+          <w:rFonts w:ascii="Cascadia Code" w:hAnsi="Cascadia Code" w:cs="Cascadia Code"/>
+          <w:b/>
+          <w:bCs/>
+          <w:color w:val="E7E6E6" w:themeColor="background2"/>
+          <w:lang w:val="en-NL"/>
+        </w:rPr>
+        <w:t>Customize itineraries and book services directly, with real-time pricing and availability.</w:t>
+      </w:r>
+    </w:p>
+    <w:p>
+      <w:pPr>
+        <w:pStyle w:val="ListParagraph"/>
+        <w:numPr>
+          <w:ilvl w:val="1"/>
+          <w:numId w:val="34"/>
+        </w:numPr>
+        <w:spacing w:line="456" w:lineRule="auto"/>
+        <w:ind w:left="587"/>
+        <w:rPr>
+          <w:rFonts w:ascii="Cascadia Code" w:hAnsi="Cascadia Code" w:cs="Cascadia Code"/>
+          <w:b/>
+          <w:bCs/>
+          <w:color w:val="E7E6E6" w:themeColor="background2"/>
+          <w:lang w:val="en-NL"/>
+        </w:rPr>
+      </w:pPr>
+      <w:r>
+        <w:rPr>
+          <w:rFonts w:ascii="Cascadia Code" w:hAnsi="Cascadia Code" w:cs="Cascadia Code"/>
+          <w:b/>
+          <w:bCs/>
+          <w:color w:val="E7E6E6" w:themeColor="background2"/>
+          <w:lang w:val="en-NL"/>
+        </w:rPr>
+        <w:t>Rate and review itineraries and bookings, contributing to a community-driven recommendation system.</w:t>
+      </w:r>
+    </w:p>
+    <w:p>
+      <w:pPr>
+        <w:pStyle w:val="ListParagraph"/>
+        <w:numPr>
+          <w:ilvl w:val="0"/>
+          <w:numId w:val="34"/>
+        </w:numPr>
+        <w:spacing w:line="456" w:lineRule="auto"/>
+        <w:ind w:left="473"/>
+        <w:rPr>
+          <w:rFonts w:ascii="Cascadia Code" w:hAnsi="Cascadia Code" w:cs="Cascadia Code"/>
+          <w:b/>
+          <w:bCs/>
+          <w:color w:val="FFFF79"/>
+          <w:sz w:val="24"/>
+          <w:szCs w:val="24"/>
+          <w:lang w:val="en-NL"/>
+        </w:rPr>
+      </w:pPr>
+      <w:r>
+        <w:rPr>
+          <w:rFonts w:ascii="Cascadia Code" w:hAnsi="Cascadia Code" w:cs="Cascadia Code"/>
+          <w:b/>
+          <w:bCs/>
+          <w:color w:val="FFFF79"/>
+          <w:sz w:val="24"/>
+          <w:szCs w:val="24"/>
+          <w:lang w:val="en-NL"/>
+        </w:rPr>
+        <w:t>Travel Consultant (Admin):</w:t>
+      </w:r>
+    </w:p>
+    <w:p>
+      <w:pPr>
+        <w:pStyle w:val="ListParagraph"/>
+        <w:numPr>
+          <w:ilvl w:val="1"/>
+          <w:numId w:val="34"/>
+        </w:numPr>
+        <w:spacing w:line="456" w:lineRule="auto"/>
+        <w:ind w:left="587"/>
+        <w:rPr>
+          <w:rFonts w:ascii="Cascadia Code" w:hAnsi="Cascadia Code" w:cs="Cascadia Code"/>
+          <w:b/>
+          <w:bCs/>
+          <w:color w:val="E7E6E6" w:themeColor="background2"/>
+          <w:lang w:val="en-NL"/>
+        </w:rPr>
+      </w:pPr>
+      <w:r>
+        <w:rPr>
+          <w:rFonts w:ascii="Cascadia Code" w:hAnsi="Cascadia Code" w:cs="Cascadia Code"/>
+          <w:b/>
+          <w:bCs/>
+          <w:color w:val="E7E6E6" w:themeColor="background2"/>
+          <w:lang w:val="en-US"/>
+        </w:rPr>
+        <w:t>M</w:t>
+      </w:r>
+      <w:r>
+        <w:rPr>
+          <w:rFonts w:ascii="Cascadia Code" w:hAnsi="Cascadia Code" w:cs="Cascadia Code"/>
+          <w:b/>
+          <w:bCs/>
+          <w:color w:val="E7E6E6" w:themeColor="background2"/>
+          <w:lang w:val="en-NL"/>
+        </w:rPr>
+        <w:t>anag</w:t>
+      </w:r>
+      <w:r>
+        <w:rPr>
+          <w:rFonts w:ascii="Cascadia Code" w:hAnsi="Cascadia Code" w:cs="Cascadia Code"/>
+          <w:b/>
+          <w:bCs/>
+          <w:color w:val="E7E6E6" w:themeColor="background2"/>
+          <w:lang w:val="en-US"/>
+        </w:rPr>
+        <w:t>e</w:t>
+      </w:r>
+      <w:r>
+        <w:rPr>
+          <w:rFonts w:ascii="Cascadia Code" w:hAnsi="Cascadia Code" w:cs="Cascadia Code"/>
+          <w:b/>
+          <w:bCs/>
+          <w:color w:val="E7E6E6" w:themeColor="background2"/>
+          <w:lang w:val="en-NL"/>
+        </w:rPr>
+        <w:t xml:space="preserve"> user-generated content for quality and appropriateness.</w:t>
+      </w:r>
+    </w:p>
+    <w:p>
+      <w:pPr>
+        <w:pStyle w:val="ListParagraph"/>
+        <w:numPr>
+          <w:ilvl w:val="1"/>
+          <w:numId w:val="34"/>
+        </w:numPr>
+        <w:spacing w:line="456" w:lineRule="auto"/>
+        <w:ind w:left="587"/>
+        <w:rPr>
+          <w:rFonts w:ascii="Cascadia Code" w:hAnsi="Cascadia Code" w:cs="Cascadia Code"/>
+          <w:b/>
+          <w:bCs/>
+          <w:color w:val="E7E6E6" w:themeColor="background2"/>
+          <w:lang w:val="en-NL"/>
+        </w:rPr>
+      </w:pPr>
+      <w:r>
+        <w:rPr>
+          <w:rFonts w:ascii="Cascadia Code" w:hAnsi="Cascadia Code" w:cs="Cascadia Code"/>
+          <w:b/>
+          <w:bCs/>
+          <w:color w:val="E7E6E6" w:themeColor="background2"/>
+          <w:lang w:val="en-NL"/>
+        </w:rPr>
+        <w:t>Manages notifications and partnerships with service providers.</w:t>
+      </w:r>
+    </w:p>
+    <w:p>
+      <w:pPr>
+        <w:pStyle w:val="ListParagraph"/>
+        <w:numPr>
+          <w:ilvl w:val="0"/>
+          <w:numId w:val="34"/>
+        </w:numPr>
+        <w:spacing w:line="456" w:lineRule="auto"/>
+        <w:ind w:left="473"/>
+        <w:rPr>
+          <w:rFonts w:ascii="Cascadia Code" w:hAnsi="Cascadia Code" w:cs="Cascadia Code"/>
+          <w:b/>
+          <w:bCs/>
+          <w:color w:val="E7E6E6" w:themeColor="background2"/>
+          <w:sz w:val="24"/>
+          <w:szCs w:val="24"/>
+          <w:lang w:val="en-NL"/>
+        </w:rPr>
+      </w:pPr>
+      <w:r>
+        <w:rPr>
+          <w:rFonts w:ascii="Cascadia Code" w:hAnsi="Cascadia Code" w:cs="Cascadia Code"/>
+          <w:b/>
+          <w:bCs/>
+          <w:color w:val="FFFF79"/>
+          <w:sz w:val="24"/>
+          <w:szCs w:val="24"/>
+          <w:lang w:val="en-NL"/>
+        </w:rPr>
+        <w:t xml:space="preserve">Content Creator (Contributor) - </w:t>
+      </w:r>
+      <w:r>
+        <w:rPr>
+          <w:rFonts w:ascii="Cascadia Code" w:hAnsi="Cascadia Code" w:cs="Cascadia Code"/>
+          <w:b/>
+          <w:bCs/>
+          <w:color w:val="E7E6E6" w:themeColor="background2"/>
+          <w:sz w:val="24"/>
+          <w:szCs w:val="24"/>
+          <w:lang w:val="en-NL"/>
+        </w:rPr>
+        <w:t>Optional:</w:t>
+      </w:r>
+    </w:p>
+    <w:p>
+      <w:pPr>
+        <w:pStyle w:val="ListParagraph"/>
+        <w:numPr>
+          <w:ilvl w:val="1"/>
+          <w:numId w:val="34"/>
+        </w:numPr>
+        <w:spacing w:line="456" w:lineRule="auto"/>
+        <w:ind w:left="587"/>
+        <w:rPr>
+          <w:rFonts w:ascii="Cascadia Code" w:hAnsi="Cascadia Code" w:cs="Cascadia Code"/>
+          <w:b/>
+          <w:bCs/>
+          <w:color w:val="E7E6E6" w:themeColor="background2"/>
+          <w:lang w:val="en-NL"/>
+        </w:rPr>
+      </w:pPr>
+      <w:r>
+        <w:rPr>
+          <w:rFonts w:ascii="Cascadia Code" w:hAnsi="Cascadia Code" w:cs="Cascadia Code"/>
+          <w:b/>
+          <w:bCs/>
+          <w:color w:val="E7E6E6" w:themeColor="background2"/>
+          <w:lang w:val="en-NL"/>
+        </w:rPr>
+        <w:t>Submits travel guides, tips, and itineraries for platform publication, enriching the content and user experience.</w:t>
+      </w:r>
+    </w:p>
+    <w:p>
+      <w:pPr>
+        <w:pStyle w:val="ListParagraph"/>
+        <w:spacing w:line="456" w:lineRule="auto"/>
+        <w:ind w:left="473"/>
+        <w:rPr>
+          <w:rFonts w:ascii="Cascadia Code" w:hAnsi="Cascadia Code" w:cs="Cascadia Code"/>
+          <w:b/>
+          <w:bCs/>
+          <w:color w:val="E7E6E6" w:themeColor="background2"/>
+          <w:lang w:val="en-NL"/>
+        </w:rPr>
+      </w:pPr>
+    </w:p>
+    <w:p>
+      <w:pPr>
+        <w:pStyle w:val="ListParagraph"/>
+        <w:spacing w:line="456" w:lineRule="auto"/>
+        <w:ind w:left="473"/>
+        <w:rPr>
+          <w:rFonts w:ascii="Cascadia Code" w:hAnsi="Cascadia Code" w:cs="Cascadia Code"/>
+          <w:b/>
+          <w:bCs/>
+          <w:color w:val="E7E6E6" w:themeColor="background2"/>
+          <w:lang w:val="en-US"/>
+        </w:rPr>
+      </w:pPr>
+    </w:p>
+    <w:p>
+      <w:pPr>
+        <w:spacing w:line="360" w:lineRule="auto"/>
+        <w:rPr>
+          <w:rFonts w:ascii="Cascadia Code" w:hAnsi="Cascadia Code" w:cs="Cascadia Code"/>
+          <w:b/>
+          <w:bCs/>
+          <w:color w:val="E7E6E6" w:themeColor="background2"/>
         </w:rPr>
         <w:sectPr>
           <w:type w:val="continuous"/>
@@ -7764,238 +8460,6 @@
       <w:pPr>
         <w:rPr>
           <w:lang w:val="en-US" w:eastAsia="ro-RO"/>
-        </w:rPr>
-      </w:pPr>
-      <w:r>
-        <w:rPr>
-          <w:lang w:val="en-US" w:eastAsia="ro-RO"/>
-        </w:rPr>
-        <w:tab/>
-      </w:r>
-    </w:p>
-    <w:p>
-      <w:pPr>
-        <w:pStyle w:val="ListParagraph"/>
-        <w:ind w:left="691"/>
-        <w:rPr>
-          <w:rFonts w:ascii="Cascadia Code" w:hAnsi="Cascadia Code" w:cs="Cascadia Code"/>
-          <w:b/>
-          <w:bCs/>
-          <w:lang w:val="en-US"/>
-        </w:rPr>
-      </w:pPr>
-    </w:p>
-    <w:p>
-      <w:pPr>
-        <w:pStyle w:val="ListParagraph"/>
-        <w:ind w:left="691"/>
-        <w:rPr>
-          <w:rFonts w:ascii="Cascadia Code" w:hAnsi="Cascadia Code" w:cs="Cascadia Code"/>
-          <w:b/>
-          <w:bCs/>
-          <w:lang w:val="en-US"/>
-        </w:rPr>
-      </w:pPr>
-    </w:p>
-    <w:p>
-      <w:pPr>
-        <w:pStyle w:val="ListParagraph"/>
-        <w:ind w:left="691"/>
-        <w:rPr>
-          <w:rFonts w:ascii="Cascadia Code" w:hAnsi="Cascadia Code" w:cs="Cascadia Code"/>
-          <w:b/>
-          <w:bCs/>
-          <w:lang w:val="en-US"/>
-        </w:rPr>
-      </w:pPr>
-    </w:p>
-    <w:p>
-      <w:pPr>
-        <w:pStyle w:val="ListParagraph"/>
-        <w:ind w:left="691"/>
-        <w:rPr>
-          <w:rFonts w:ascii="Cascadia Code" w:hAnsi="Cascadia Code" w:cs="Cascadia Code"/>
-          <w:b/>
-          <w:bCs/>
-          <w:lang w:val="en-US"/>
-        </w:rPr>
-      </w:pPr>
-    </w:p>
-    <w:p>
-      <w:pPr>
-        <w:pStyle w:val="ListParagraph"/>
-        <w:ind w:left="691"/>
-        <w:rPr>
-          <w:rFonts w:ascii="Cascadia Code" w:hAnsi="Cascadia Code" w:cs="Cascadia Code"/>
-          <w:b/>
-          <w:bCs/>
-          <w:lang w:val="en-US"/>
-        </w:rPr>
-      </w:pPr>
-    </w:p>
-    <w:p>
-      <w:pPr>
-        <w:pStyle w:val="ListParagraph"/>
-        <w:ind w:left="691"/>
-        <w:rPr>
-          <w:rFonts w:ascii="Cascadia Code" w:hAnsi="Cascadia Code" w:cs="Cascadia Code"/>
-          <w:b/>
-          <w:bCs/>
-          <w:lang w:val="en-US"/>
-        </w:rPr>
-      </w:pPr>
-    </w:p>
-    <w:p>
-      <w:pPr>
-        <w:pStyle w:val="ListParagraph"/>
-        <w:ind w:left="691"/>
-        <w:rPr>
-          <w:rFonts w:ascii="Cascadia Code" w:hAnsi="Cascadia Code" w:cs="Cascadia Code"/>
-          <w:b/>
-          <w:bCs/>
-          <w:lang w:val="en-US"/>
-        </w:rPr>
-      </w:pPr>
-    </w:p>
-    <w:p>
-      <w:pPr>
-        <w:pStyle w:val="ListParagraph"/>
-        <w:ind w:left="691"/>
-        <w:rPr>
-          <w:rFonts w:ascii="Cascadia Code" w:hAnsi="Cascadia Code" w:cs="Cascadia Code"/>
-          <w:b/>
-          <w:bCs/>
-          <w:lang w:val="en-US"/>
-        </w:rPr>
-      </w:pPr>
-    </w:p>
-    <w:p>
-      <w:pPr>
-        <w:pStyle w:val="ListParagraph"/>
-        <w:ind w:left="691"/>
-        <w:rPr>
-          <w:rFonts w:ascii="Cascadia Code" w:hAnsi="Cascadia Code" w:cs="Cascadia Code"/>
-          <w:b/>
-          <w:bCs/>
-          <w:lang w:val="en-US"/>
-        </w:rPr>
-      </w:pPr>
-    </w:p>
-    <w:p>
-      <w:pPr>
-        <w:pStyle w:val="ListParagraph"/>
-        <w:ind w:left="691"/>
-        <w:rPr>
-          <w:rFonts w:ascii="Cascadia Code" w:hAnsi="Cascadia Code" w:cs="Cascadia Code"/>
-          <w:b/>
-          <w:bCs/>
-          <w:lang w:val="en-US"/>
-        </w:rPr>
-      </w:pPr>
-    </w:p>
-    <w:p>
-      <w:pPr>
-        <w:pStyle w:val="ListParagraph"/>
-        <w:ind w:left="691"/>
-        <w:rPr>
-          <w:rFonts w:ascii="Cascadia Code" w:hAnsi="Cascadia Code" w:cs="Cascadia Code"/>
-          <w:b/>
-          <w:bCs/>
-          <w:lang w:val="en-US"/>
-        </w:rPr>
-      </w:pPr>
-    </w:p>
-    <w:p>
-      <w:pPr>
-        <w:pStyle w:val="ListParagraph"/>
-        <w:ind w:left="691"/>
-        <w:rPr>
-          <w:rFonts w:ascii="Cascadia Code" w:hAnsi="Cascadia Code" w:cs="Cascadia Code"/>
-          <w:b/>
-          <w:bCs/>
-          <w:lang w:val="en-US"/>
-        </w:rPr>
-      </w:pPr>
-    </w:p>
-    <w:p>
-      <w:pPr>
-        <w:pStyle w:val="ListParagraph"/>
-        <w:ind w:left="691"/>
-        <w:rPr>
-          <w:rFonts w:ascii="Cascadia Code" w:hAnsi="Cascadia Code" w:cs="Cascadia Code"/>
-          <w:b/>
-          <w:bCs/>
-          <w:lang w:val="en-US"/>
-        </w:rPr>
-      </w:pPr>
-    </w:p>
-    <w:p>
-      <w:pPr>
-        <w:pStyle w:val="ListParagraph"/>
-        <w:ind w:left="691"/>
-        <w:rPr>
-          <w:rFonts w:ascii="Cascadia Code" w:hAnsi="Cascadia Code" w:cs="Cascadia Code"/>
-          <w:b/>
-          <w:bCs/>
-          <w:lang w:val="en-US"/>
-        </w:rPr>
-      </w:pPr>
-    </w:p>
-    <w:p>
-      <w:pPr>
-        <w:pStyle w:val="ListParagraph"/>
-        <w:ind w:left="691"/>
-        <w:rPr>
-          <w:rFonts w:ascii="Cascadia Code" w:hAnsi="Cascadia Code" w:cs="Cascadia Code"/>
-          <w:b/>
-          <w:bCs/>
-          <w:lang w:val="en-US"/>
-        </w:rPr>
-      </w:pPr>
-    </w:p>
-    <w:p>
-      <w:pPr>
-        <w:pStyle w:val="ListParagraph"/>
-        <w:ind w:left="691"/>
-        <w:rPr>
-          <w:rFonts w:ascii="Cascadia Code" w:hAnsi="Cascadia Code" w:cs="Cascadia Code"/>
-          <w:b/>
-          <w:bCs/>
-          <w:lang w:val="en-US"/>
-        </w:rPr>
-      </w:pPr>
-    </w:p>
-    <w:p>
-      <w:pPr>
-        <w:pStyle w:val="ListParagraph"/>
-        <w:ind w:left="691"/>
-        <w:rPr>
-          <w:rFonts w:ascii="Cascadia Code" w:hAnsi="Cascadia Code" w:cs="Cascadia Code"/>
-          <w:b/>
-          <w:bCs/>
-          <w:lang w:val="en-US"/>
-        </w:rPr>
-      </w:pPr>
-    </w:p>
-    <w:p>
-      <w:pPr>
-        <w:pStyle w:val="ListParagraph"/>
-        <w:ind w:left="691"/>
-        <w:rPr>
-          <w:rFonts w:ascii="Cascadia Code" w:hAnsi="Cascadia Code" w:cs="Cascadia Code"/>
-          <w:b/>
-          <w:bCs/>
-          <w:lang w:val="en-US"/>
-        </w:rPr>
-      </w:pPr>
-    </w:p>
-    <w:p>
-      <w:pPr>
-        <w:rPr>
-          <w:rFonts w:ascii="Cascadia Code" w:hAnsi="Cascadia Code" w:cs="Cascadia Code"/>
-          <w:b/>
-          <w:bCs/>
-          <w:lang w:val="en-US"/>
         </w:rPr>
       </w:pPr>
     </w:p>
@@ -13014,6 +13478,127 @@
     </w:lvl>
   </w:abstractNum>
   <w:abstractNum w:abstractNumId="22" w15:restartNumberingAfterBreak="0">
+    <w:nsid w:val="5E467847"/>
+    <w:multiLevelType w:val="multilevel"/>
+    <w:tmpl w:val="037CFD5C"/>
+    <w:lvl w:ilvl="0">
+      <w:start w:val="1"/>
+      <w:numFmt w:val="decimal"/>
+      <w:lvlText w:val="%1."/>
+      <w:lvlJc w:val="left"/>
+      <w:pPr>
+        <w:tabs>
+          <w:tab w:val="num" w:pos="720"/>
+        </w:tabs>
+        <w:ind w:left="720" w:hanging="360"/>
+      </w:pPr>
+      <w:rPr>
+        <w:color w:val="FFFF79"/>
+      </w:rPr>
+    </w:lvl>
+    <w:lvl w:ilvl="1">
+      <w:start w:val="1"/>
+      <w:numFmt w:val="bullet"/>
+      <w:lvlText w:val=""/>
+      <w:lvlJc w:val="left"/>
+      <w:pPr>
+        <w:tabs>
+          <w:tab w:val="num" w:pos="1440"/>
+        </w:tabs>
+        <w:ind w:left="1440" w:hanging="360"/>
+      </w:pPr>
+      <w:rPr>
+        <w:rFonts w:ascii="Symbol" w:hAnsi="Symbol" w:hint="default"/>
+        <w:color w:val="FFFF79"/>
+        <w:sz w:val="20"/>
+      </w:rPr>
+    </w:lvl>
+    <w:lvl w:ilvl="2" w:tentative="1">
+      <w:start w:val="1"/>
+      <w:numFmt w:val="decimal"/>
+      <w:lvlText w:val="%3."/>
+      <w:lvlJc w:val="left"/>
+      <w:pPr>
+        <w:tabs>
+          <w:tab w:val="num" w:pos="2160"/>
+        </w:tabs>
+        <w:ind w:left="2160" w:hanging="360"/>
+      </w:pPr>
+    </w:lvl>
+    <w:lvl w:ilvl="3" w:tentative="1">
+      <w:start w:val="1"/>
+      <w:numFmt w:val="decimal"/>
+      <w:lvlText w:val="%4."/>
+      <w:lvlJc w:val="left"/>
+      <w:pPr>
+        <w:tabs>
+          <w:tab w:val="num" w:pos="2880"/>
+        </w:tabs>
+        <w:ind w:left="2880" w:hanging="360"/>
+      </w:pPr>
+    </w:lvl>
+    <w:lvl w:ilvl="4" w:tentative="1">
+      <w:start w:val="1"/>
+      <w:numFmt w:val="decimal"/>
+      <w:lvlText w:val="%5."/>
+      <w:lvlJc w:val="left"/>
+      <w:pPr>
+        <w:tabs>
+          <w:tab w:val="num" w:pos="3600"/>
+        </w:tabs>
+        <w:ind w:left="3600" w:hanging="360"/>
+      </w:pPr>
+    </w:lvl>
+    <w:lvl w:ilvl="5" w:tentative="1">
+      <w:start w:val="1"/>
+      <w:numFmt w:val="decimal"/>
+      <w:lvlText w:val="%6."/>
+      <w:lvlJc w:val="left"/>
+      <w:pPr>
+        <w:tabs>
+          <w:tab w:val="num" w:pos="4320"/>
+        </w:tabs>
+        <w:ind w:left="4320" w:hanging="360"/>
+      </w:pPr>
+    </w:lvl>
+    <w:lvl w:ilvl="6" w:tentative="1">
+      <w:start w:val="1"/>
+      <w:numFmt w:val="decimal"/>
+      <w:lvlText w:val="%7."/>
+      <w:lvlJc w:val="left"/>
+      <w:pPr>
+        <w:tabs>
+          <w:tab w:val="num" w:pos="5040"/>
+        </w:tabs>
+        <w:ind w:left="5040" w:hanging="360"/>
+      </w:pPr>
+    </w:lvl>
+    <w:lvl w:ilvl="7" w:tentative="1">
+      <w:start w:val="1"/>
+      <w:numFmt w:val="decimal"/>
+      <w:lvlText w:val="%8."/>
+      <w:lvlJc w:val="left"/>
+      <w:pPr>
+        <w:tabs>
+          <w:tab w:val="num" w:pos="5760"/>
+        </w:tabs>
+        <w:ind w:left="5760" w:hanging="360"/>
+      </w:pPr>
+    </w:lvl>
+    <w:lvl w:ilvl="8" w:tentative="1">
+      <w:start w:val="1"/>
+      <w:numFmt w:val="decimal"/>
+      <w:lvlText w:val="%9."/>
+      <w:lvlJc w:val="left"/>
+      <w:pPr>
+        <w:tabs>
+          <w:tab w:val="num" w:pos="6480"/>
+        </w:tabs>
+        <w:ind w:left="6480" w:hanging="360"/>
+      </w:pPr>
+    </w:lvl>
+  </w:abstractNum>
+  <w:abstractNum w:abstractNumId="23" w15:restartNumberingAfterBreak="0">
     <w:nsid w:val="5E60467F"/>
     <w:multiLevelType w:val="multilevel"/>
     <w:tmpl w:val="A50AF740"/>
@@ -13123,7 +13708,7 @@
       </w:rPr>
     </w:lvl>
   </w:abstractNum>
-  <w:abstractNum w:abstractNumId="23" w15:restartNumberingAfterBreak="0">
+  <w:abstractNum w:abstractNumId="24" w15:restartNumberingAfterBreak="0">
     <w:nsid w:val="5ECF7D52"/>
     <w:multiLevelType w:val="hybridMultilevel"/>
     <w:tmpl w:val="B84E244E"/>
@@ -13237,7 +13822,7 @@
       </w:rPr>
     </w:lvl>
   </w:abstractNum>
-  <w:abstractNum w:abstractNumId="24" w15:restartNumberingAfterBreak="0">
+  <w:abstractNum w:abstractNumId="25" w15:restartNumberingAfterBreak="0">
     <w:nsid w:val="5EEE0F3B"/>
     <w:multiLevelType w:val="multilevel"/>
     <w:tmpl w:val="C38E9092"/>
@@ -13387,7 +13972,7 @@
       </w:rPr>
     </w:lvl>
   </w:abstractNum>
-  <w:abstractNum w:abstractNumId="25" w15:restartNumberingAfterBreak="0">
+  <w:abstractNum w:abstractNumId="26" w15:restartNumberingAfterBreak="0">
     <w:nsid w:val="647C35E3"/>
     <w:multiLevelType w:val="hybridMultilevel"/>
     <w:tmpl w:val="12AA7EA2"/>
@@ -13500,7 +14085,7 @@
       </w:rPr>
     </w:lvl>
   </w:abstractNum>
-  <w:abstractNum w:abstractNumId="26" w15:restartNumberingAfterBreak="0">
+  <w:abstractNum w:abstractNumId="27" w15:restartNumberingAfterBreak="0">
     <w:nsid w:val="65000C62"/>
     <w:multiLevelType w:val="hybridMultilevel"/>
     <w:tmpl w:val="6568C236"/>
@@ -13586,7 +14171,7 @@
       </w:pPr>
     </w:lvl>
   </w:abstractNum>
-  <w:abstractNum w:abstractNumId="27" w15:restartNumberingAfterBreak="0">
+  <w:abstractNum w:abstractNumId="28" w15:restartNumberingAfterBreak="0">
     <w:nsid w:val="65A542EC"/>
     <w:multiLevelType w:val="hybridMultilevel"/>
     <w:tmpl w:val="1CD8E0BE"/>
@@ -13699,7 +14284,7 @@
       </w:rPr>
     </w:lvl>
   </w:abstractNum>
-  <w:abstractNum w:abstractNumId="28" w15:restartNumberingAfterBreak="0">
+  <w:abstractNum w:abstractNumId="29" w15:restartNumberingAfterBreak="0">
     <w:nsid w:val="6A9E01BA"/>
     <w:multiLevelType w:val="multilevel"/>
     <w:tmpl w:val="37E47146"/>
@@ -13849,7 +14434,7 @@
       </w:rPr>
     </w:lvl>
   </w:abstractNum>
-  <w:abstractNum w:abstractNumId="29" w15:restartNumberingAfterBreak="0">
+  <w:abstractNum w:abstractNumId="30" w15:restartNumberingAfterBreak="0">
     <w:nsid w:val="6C6C2BC1"/>
     <w:multiLevelType w:val="hybridMultilevel"/>
     <w:tmpl w:val="675211EE"/>
@@ -13963,7 +14548,7 @@
       </w:rPr>
     </w:lvl>
   </w:abstractNum>
-  <w:abstractNum w:abstractNumId="30" w15:restartNumberingAfterBreak="0">
+  <w:abstractNum w:abstractNumId="31" w15:restartNumberingAfterBreak="0">
     <w:nsid w:val="71AA50CD"/>
     <w:multiLevelType w:val="multilevel"/>
     <w:tmpl w:val="E7FEAF5E"/>
@@ -14084,7 +14669,7 @@
       </w:pPr>
     </w:lvl>
   </w:abstractNum>
-  <w:abstractNum w:abstractNumId="31" w15:restartNumberingAfterBreak="0">
+  <w:abstractNum w:abstractNumId="32" w15:restartNumberingAfterBreak="0">
     <w:nsid w:val="7948174B"/>
     <w:multiLevelType w:val="multilevel"/>
     <w:tmpl w:val="A6EAD296"/>
@@ -14233,7 +14818,7 @@
       </w:rPr>
     </w:lvl>
   </w:abstractNum>
-  <w:abstractNum w:abstractNumId="32" w15:restartNumberingAfterBreak="0">
+  <w:abstractNum w:abstractNumId="33" w15:restartNumberingAfterBreak="0">
     <w:nsid w:val="795A4730"/>
     <w:multiLevelType w:val="hybridMultilevel"/>
     <w:tmpl w:val="8D323A36"/>
@@ -14335,7 +14920,7 @@
     <w:abstractNumId w:val="11"/>
   </w:num>
   <w:num w:numId="6" w16cid:durableId="1695613656">
-    <w:abstractNumId w:val="31"/>
+    <w:abstractNumId w:val="32"/>
   </w:num>
   <w:num w:numId="7" w16cid:durableId="1744839714">
     <w:abstractNumId w:val="15"/>
@@ -14344,16 +14929,16 @@
     <w:abstractNumId w:val="8"/>
   </w:num>
   <w:num w:numId="9" w16cid:durableId="284698413">
-    <w:abstractNumId w:val="30"/>
+    <w:abstractNumId w:val="31"/>
   </w:num>
   <w:num w:numId="10" w16cid:durableId="536046540">
-    <w:abstractNumId w:val="24"/>
+    <w:abstractNumId w:val="25"/>
   </w:num>
   <w:num w:numId="11" w16cid:durableId="834733172">
     <w:abstractNumId w:val="17"/>
   </w:num>
   <w:num w:numId="12" w16cid:durableId="370417653">
-    <w:abstractNumId w:val="28"/>
+    <w:abstractNumId w:val="29"/>
   </w:num>
   <w:num w:numId="13" w16cid:durableId="559365870">
     <w:abstractNumId w:val="19"/>
@@ -14365,10 +14950,10 @@
     <w:abstractNumId w:val="3"/>
   </w:num>
   <w:num w:numId="16" w16cid:durableId="736559680">
-    <w:abstractNumId w:val="22"/>
+    <w:abstractNumId w:val="23"/>
   </w:num>
   <w:num w:numId="17" w16cid:durableId="546381294">
-    <w:abstractNumId w:val="23"/>
+    <w:abstractNumId w:val="24"/>
   </w:num>
   <w:num w:numId="18" w16cid:durableId="2092465034">
     <w:abstractNumId w:val="14"/>
@@ -14383,16 +14968,16 @@
     <w:abstractNumId w:val="0"/>
   </w:num>
   <w:num w:numId="22" w16cid:durableId="816649016">
-    <w:abstractNumId w:val="32"/>
+    <w:abstractNumId w:val="33"/>
   </w:num>
   <w:num w:numId="23" w16cid:durableId="108278872">
-    <w:abstractNumId w:val="26"/>
+    <w:abstractNumId w:val="27"/>
   </w:num>
   <w:num w:numId="24" w16cid:durableId="959459434">
     <w:abstractNumId w:val="6"/>
   </w:num>
   <w:num w:numId="25" w16cid:durableId="1555462197">
-    <w:abstractNumId w:val="29"/>
+    <w:abstractNumId w:val="30"/>
   </w:num>
   <w:num w:numId="26" w16cid:durableId="645205302">
     <w:abstractNumId w:val="2"/>
@@ -14410,13 +14995,16 @@
     <w:abstractNumId w:val="21"/>
   </w:num>
   <w:num w:numId="31" w16cid:durableId="1748646637">
-    <w:abstractNumId w:val="27"/>
+    <w:abstractNumId w:val="28"/>
   </w:num>
   <w:num w:numId="32" w16cid:durableId="257493698">
-    <w:abstractNumId w:val="25"/>
+    <w:abstractNumId w:val="26"/>
   </w:num>
   <w:num w:numId="33" w16cid:durableId="354354682">
     <w:abstractNumId w:val="1"/>
+  </w:num>
+  <w:num w:numId="34" w16cid:durableId="1880316365">
+    <w:abstractNumId w:val="22"/>
   </w:num>
 </w:numbering>
 </file>
@@ -14821,7 +15409,7 @@
   <w:style w:type="paragraph" w:default="1" w:styleId="Normal">
     <w:name w:val="Normal"/>
     <w:qFormat/>
-    <w:rsid w:val="0032143D"/>
+    <w:rsid w:val="00C95E9F"/>
   </w:style>
   <w:style w:type="paragraph" w:styleId="Heading2">
     <w:name w:val="heading 2"/>
@@ -15530,18 +16118,6 @@
 </file>
 
 <file path=customXml/item1.xml><?xml version="1.0" encoding="utf-8"?>
-<b:Sources xmlns:b="http://schemas.openxmlformats.org/officeDocument/2006/bibliography" xmlns="http://schemas.openxmlformats.org/officeDocument/2006/bibliography" SelectedStyle="\APASixthEditionOfficeOnline.xsl" StyleName="APA" Version="6"/>
-</file>
-
-<file path=customXml/item2.xml><?xml version="1.0" encoding="utf-8"?>
-<p:properties xmlns:p="http://schemas.microsoft.com/office/2006/metadata/properties" xmlns:xsi="http://www.w3.org/2001/XMLSchema-instance" xmlns:pc="http://schemas.microsoft.com/office/infopath/2007/PartnerControls">
-  <documentManagement>
-    <_activity xmlns="b622d701-e00d-4f37-80b0-0c67a5a3cc9f" xsi:nil="true"/>
-  </documentManagement>
-</p:properties>
-</file>
-
-<file path=customXml/item3.xml><?xml version="1.0" encoding="utf-8"?>
 <?mso-contentType ?>
 <FormTemplates xmlns="http://schemas.microsoft.com/sharepoint/v3/contenttype/forms">
   <Display>DocumentLibraryForm</Display>
@@ -15550,7 +16126,7 @@
 </FormTemplates>
 </file>
 
-<file path=customXml/item4.xml><?xml version="1.0" encoding="utf-8"?>
+<file path=customXml/item2.xml><?xml version="1.0" encoding="utf-8"?>
 <ct:contentTypeSchema xmlns:ct="http://schemas.microsoft.com/office/2006/metadata/contentType" xmlns:ma="http://schemas.microsoft.com/office/2006/metadata/properties/metaAttributes" ct:_="" ma:_="" ma:contentTypeName="Document" ma:contentTypeID="0x010100BEE8B0B1680A894DA45BD8749D8D4C9A" ma:contentTypeVersion="12" ma:contentTypeDescription="Een nieuw document maken." ma:contentTypeScope="" ma:versionID="9b95df8a3175b1a50d75068e4b4ce20d">
   <xsd:schema xmlns:xsd="http://www.w3.org/2001/XMLSchema" xmlns:xs="http://www.w3.org/2001/XMLSchema" xmlns:p="http://schemas.microsoft.com/office/2006/metadata/properties" xmlns:ns3="b622d701-e00d-4f37-80b0-0c67a5a3cc9f" xmlns:ns4="7e8f7ac0-e3e8-4fcb-b831-89979767a653" targetNamespace="http://schemas.microsoft.com/office/2006/metadata/properties" ma:root="true" ma:fieldsID="cad6372bd3bdc0fe0d16e673383d9aff" ns3:_="" ns4:_="">
     <xsd:import namespace="b622d701-e00d-4f37-80b0-0c67a5a3cc9f"/>
@@ -15765,25 +16341,19 @@
 </ct:contentTypeSchema>
 </file>
 
-<file path=customXml/itemProps1.xml><?xml version="1.0" encoding="utf-8"?>
-<ds:datastoreItem xmlns:ds="http://schemas.openxmlformats.org/officeDocument/2006/customXml" ds:itemID="{966F484E-9799-4DF3-8F6D-FFF364579705}">
-  <ds:schemaRefs>
-    <ds:schemaRef ds:uri="http://schemas.openxmlformats.org/officeDocument/2006/bibliography"/>
-  </ds:schemaRefs>
-</ds:datastoreItem>
+<file path=customXml/item3.xml><?xml version="1.0" encoding="utf-8"?>
+<b:Sources xmlns:b="http://schemas.openxmlformats.org/officeDocument/2006/bibliography" xmlns="http://schemas.openxmlformats.org/officeDocument/2006/bibliography" SelectedStyle="\APASixthEditionOfficeOnline.xsl" StyleName="APA" Version="6"/>
 </file>
 
-<file path=customXml/itemProps2.xml><?xml version="1.0" encoding="utf-8"?>
-<ds:datastoreItem xmlns:ds="http://schemas.openxmlformats.org/officeDocument/2006/customXml" ds:itemID="{5583E192-BC7A-4BB5-B1CE-E05CB3DFE503}">
-  <ds:schemaRefs>
-    <ds:schemaRef ds:uri="http://schemas.microsoft.com/office/2006/metadata/properties"/>
-    <ds:schemaRef ds:uri="http://schemas.microsoft.com/office/infopath/2007/PartnerControls"/>
-    <ds:schemaRef ds:uri="b622d701-e00d-4f37-80b0-0c67a5a3cc9f"/>
-  </ds:schemaRefs>
-</ds:datastoreItem>
+<file path=customXml/item4.xml><?xml version="1.0" encoding="utf-8"?>
+<p:properties xmlns:p="http://schemas.microsoft.com/office/2006/metadata/properties" xmlns:xsi="http://www.w3.org/2001/XMLSchema-instance" xmlns:pc="http://schemas.microsoft.com/office/infopath/2007/PartnerControls">
+  <documentManagement>
+    <_activity xmlns="b622d701-e00d-4f37-80b0-0c67a5a3cc9f" xsi:nil="true"/>
+  </documentManagement>
+</p:properties>
 </file>
 
-<file path=customXml/itemProps3.xml><?xml version="1.0" encoding="utf-8"?>
+<file path=customXml/itemProps1.xml><?xml version="1.0" encoding="utf-8"?>
 <ds:datastoreItem xmlns:ds="http://schemas.openxmlformats.org/officeDocument/2006/customXml" ds:itemID="{1EF735E5-0A5A-48CD-8B86-1BDFA20DB881}">
   <ds:schemaRefs>
     <ds:schemaRef ds:uri="http://schemas.microsoft.com/sharepoint/v3/contenttype/forms"/>
@@ -15791,7 +16361,7 @@
 </ds:datastoreItem>
 </file>
 
-<file path=customXml/itemProps4.xml><?xml version="1.0" encoding="utf-8"?>
+<file path=customXml/itemProps2.xml><?xml version="1.0" encoding="utf-8"?>
 <ds:datastoreItem xmlns:ds="http://schemas.openxmlformats.org/officeDocument/2006/customXml" ds:itemID="{38991F58-8AE1-4A2B-9296-5AE0B3AB3BE1}">
   <ds:schemaRefs>
     <ds:schemaRef ds:uri="http://schemas.microsoft.com/office/2006/metadata/contentType"/>
@@ -15808,4 +16378,22 @@
     <ds:schemaRef ds:uri="http://schemas.microsoft.com/internal/obd"/>
   </ds:schemaRefs>
 </ds:datastoreItem>
+</file>
+
+<file path=customXml/itemProps3.xml><?xml version="1.0" encoding="utf-8"?>
+<ds:datastoreItem xmlns:ds="http://schemas.openxmlformats.org/officeDocument/2006/customXml" ds:itemID="{966F484E-9799-4DF3-8F6D-FFF364579705}">
+  <ds:schemaRefs>
+    <ds:schemaRef ds:uri="http://schemas.openxmlformats.org/officeDocument/2006/bibliography"/>
+  </ds:schemaRefs>
+</ds:datastoreItem>
+</file>
+
+<file path=customXml/itemProps4.xml><?xml version="1.0" encoding="utf-8"?>
+<ds:datastoreItem xmlns:ds="http://schemas.openxmlformats.org/officeDocument/2006/customXml" ds:itemID="{5583E192-BC7A-4BB5-B1CE-E05CB3DFE503}">
+  <ds:schemaRefs>
+    <ds:schemaRef ds:uri="http://schemas.microsoft.com/office/2006/metadata/properties"/>
+    <ds:schemaRef ds:uri="http://schemas.microsoft.com/office/infopath/2007/PartnerControls"/>
+    <ds:schemaRef ds:uri="b622d701-e00d-4f37-80b0-0c67a5a3cc9f"/>
+  </ds:schemaRefs>
+</ds:datastoreItem>
 </file>
</xml_diff>